<commit_message>
minor updates, work on draft report
</commit_message>
<xml_diff>
--- a/GeoRelations_2020_EdK.docx
+++ b/GeoRelations_2020_EdK.docx
@@ -1386,34 +1386,20 @@
     <w:p/>
     <w:p>
       <w:r>
-        <w:tab/>
-      </w:r>
-      <w:r>
-        <w:tab/>
-        <w:t xml:space="preserve"> </w:t>
-      </w:r>
-    </w:p>
-    <w:p>
-      <w:r>
-        <w:tab/>
-      </w:r>
-    </w:p>
-    <w:p>
-      <w:r>
         <w:t xml:space="preserve">                 </w:t>
       </w:r>
     </w:p>
     <w:p>
       <w:pPr>
+        <w:tabs>
+          <w:tab w:val="left" w:pos="270"/>
+        </w:tabs>
         <w:rPr>
           <w:b/>
           <w:bCs/>
         </w:rPr>
       </w:pPr>
       <w:r>
-        <w:tab/>
-      </w:r>
-      <w:r>
         <w:rPr>
           <w:b/>
           <w:bCs/>
@@ -1430,26 +1416,32 @@
     </w:p>
     <w:p>
       <w:pPr>
-        <w:ind w:left="720" w:firstLine="720"/>
-      </w:pPr>
-      <w:r>
-        <w:t xml:space="preserve"> Deformation</w:t>
-      </w:r>
-    </w:p>
-    <w:p>
-      <w:pPr>
-        <w:ind w:left="720" w:firstLine="720"/>
-      </w:pPr>
-    </w:p>
-    <w:p>
-      <w:pPr>
-        <w:ind w:left="720" w:firstLine="720"/>
-      </w:pPr>
-    </w:p>
-    <w:p>
-      <w:pPr>
-        <w:ind w:left="720" w:firstLine="720"/>
-      </w:pPr>
+        <w:tabs>
+          <w:tab w:val="left" w:pos="270"/>
+        </w:tabs>
+      </w:pPr>
+      <w:r>
+        <w:tab/>
+      </w:r>
+      <w:r>
+        <w:tab/>
+      </w:r>
+      <w:r>
+        <w:t>Deformation</w:t>
+      </w:r>
+    </w:p>
+    <w:p>
+      <w:pPr>
+        <w:tabs>
+          <w:tab w:val="left" w:pos="270"/>
+        </w:tabs>
+      </w:pPr>
+      <w:r>
+        <w:tab/>
+      </w:r>
+      <w:r>
+        <w:tab/>
+      </w:r>
       <w:r>
         <w:t>Structural</w:t>
       </w:r>
@@ -1458,6 +1450,11 @@
       </w:r>
     </w:p>
     <w:p>
+      <w:pPr>
+        <w:tabs>
+          <w:tab w:val="left" w:pos="270"/>
+        </w:tabs>
+      </w:pPr>
       <w:r>
         <w:tab/>
       </w:r>
@@ -1470,6 +1467,11 @@
       </w:r>
     </w:p>
     <w:p>
+      <w:pPr>
+        <w:tabs>
+          <w:tab w:val="left" w:pos="270"/>
+        </w:tabs>
+      </w:pPr>
       <w:r>
         <w:tab/>
       </w:r>
@@ -1482,6 +1484,11 @@
       </w:r>
     </w:p>
     <w:p>
+      <w:pPr>
+        <w:tabs>
+          <w:tab w:val="left" w:pos="270"/>
+        </w:tabs>
+      </w:pPr>
       <w:r>
         <w:tab/>
       </w:r>
@@ -1503,6 +1510,11 @@
       </w:r>
     </w:p>
     <w:p>
+      <w:pPr>
+        <w:tabs>
+          <w:tab w:val="left" w:pos="270"/>
+        </w:tabs>
+      </w:pPr>
       <w:r>
         <w:tab/>
       </w:r>
@@ -1521,11 +1533,21 @@
       </w:r>
     </w:p>
     <w:p>
+      <w:pPr>
+        <w:tabs>
+          <w:tab w:val="left" w:pos="270"/>
+        </w:tabs>
+      </w:pPr>
       <w:r>
         <w:t xml:space="preserve">                                        </w:t>
       </w:r>
     </w:p>
     <w:p>
+      <w:pPr>
+        <w:tabs>
+          <w:tab w:val="left" w:pos="270"/>
+        </w:tabs>
+      </w:pPr>
       <w:r>
         <w:tab/>
       </w:r>
@@ -1550,6 +1572,11 @@
       </w:r>
     </w:p>
     <w:p>
+      <w:pPr>
+        <w:tabs>
+          <w:tab w:val="left" w:pos="270"/>
+        </w:tabs>
+      </w:pPr>
       <w:r>
         <w:tab/>
       </w:r>
@@ -1582,6 +1609,11 @@
       </w:r>
     </w:p>
     <w:p>
+      <w:pPr>
+        <w:tabs>
+          <w:tab w:val="left" w:pos="270"/>
+        </w:tabs>
+      </w:pPr>
       <w:r>
         <w:tab/>
       </w:r>
@@ -1613,8 +1645,19 @@
         <w:t xml:space="preserve"> </w:t>
       </w:r>
     </w:p>
-    <w:p/>
-    <w:p>
+    <w:p>
+      <w:pPr>
+        <w:tabs>
+          <w:tab w:val="left" w:pos="270"/>
+        </w:tabs>
+      </w:pPr>
+    </w:p>
+    <w:p>
+      <w:pPr>
+        <w:tabs>
+          <w:tab w:val="left" w:pos="270"/>
+        </w:tabs>
+      </w:pPr>
       <w:r>
         <w:tab/>
       </w:r>
@@ -1630,6 +1673,11 @@
       </w:r>
     </w:p>
     <w:p>
+      <w:pPr>
+        <w:tabs>
+          <w:tab w:val="left" w:pos="270"/>
+        </w:tabs>
+      </w:pPr>
       <w:r>
         <w:tab/>
       </w:r>
@@ -1656,6 +1704,11 @@
       </w:r>
     </w:p>
     <w:p>
+      <w:pPr>
+        <w:tabs>
+          <w:tab w:val="left" w:pos="270"/>
+        </w:tabs>
+      </w:pPr>
       <w:r>
         <w:tab/>
       </w:r>
@@ -1682,6 +1735,11 @@
       </w:r>
     </w:p>
     <w:p>
+      <w:pPr>
+        <w:tabs>
+          <w:tab w:val="left" w:pos="270"/>
+        </w:tabs>
+      </w:pPr>
       <w:r>
         <w:tab/>
       </w:r>
@@ -1707,6 +1765,11 @@
       </w:r>
     </w:p>
     <w:p>
+      <w:pPr>
+        <w:tabs>
+          <w:tab w:val="left" w:pos="270"/>
+        </w:tabs>
+      </w:pPr>
       <w:r>
         <w:tab/>
       </w:r>
@@ -1732,17 +1795,29 @@
       </w:r>
     </w:p>
     <w:p>
-      <w:r>
-        <w:tab/>
-      </w:r>
-      <w:r>
-        <w:tab/>
-      </w:r>
-      <w:r>
-        <w:tab/>
-      </w:r>
-    </w:p>
-    <w:p>
+      <w:pPr>
+        <w:tabs>
+          <w:tab w:val="left" w:pos="270"/>
+        </w:tabs>
+      </w:pPr>
+      <w:r>
+        <w:tab/>
+      </w:r>
+      <w:r>
+        <w:tab/>
+      </w:r>
+      <w:r>
+        <w:tab/>
+      </w:r>
+      <w:bookmarkStart w:id="0" w:name="_GoBack"/>
+      <w:bookmarkEnd w:id="0"/>
+    </w:p>
+    <w:p>
+      <w:pPr>
+        <w:tabs>
+          <w:tab w:val="left" w:pos="270"/>
+        </w:tabs>
+      </w:pPr>
       <w:r>
         <w:tab/>
       </w:r>
@@ -1758,6 +1833,11 @@
       </w:r>
     </w:p>
     <w:p>
+      <w:pPr>
+        <w:tabs>
+          <w:tab w:val="left" w:pos="270"/>
+        </w:tabs>
+      </w:pPr>
       <w:r>
         <w:tab/>
       </w:r>
@@ -1797,6 +1877,11 @@
       </w:r>
     </w:p>
     <w:p>
+      <w:pPr>
+        <w:tabs>
+          <w:tab w:val="left" w:pos="270"/>
+        </w:tabs>
+      </w:pPr>
       <w:r>
         <w:tab/>
       </w:r>
@@ -1820,8 +1905,19 @@
         <w:t xml:space="preserve"> </w:t>
       </w:r>
     </w:p>
-    <w:p/>
-    <w:p>
+    <w:p>
+      <w:pPr>
+        <w:tabs>
+          <w:tab w:val="left" w:pos="270"/>
+        </w:tabs>
+      </w:pPr>
+    </w:p>
+    <w:p>
+      <w:pPr>
+        <w:tabs>
+          <w:tab w:val="left" w:pos="270"/>
+        </w:tabs>
+      </w:pPr>
       <w:r>
         <w:tab/>
       </w:r>
@@ -1837,6 +1933,11 @@
       </w:r>
     </w:p>
     <w:p>
+      <w:pPr>
+        <w:tabs>
+          <w:tab w:val="left" w:pos="270"/>
+        </w:tabs>
+      </w:pPr>
       <w:r>
         <w:tab/>
       </w:r>
@@ -1867,6 +1968,11 @@
       </w:r>
     </w:p>
     <w:p>
+      <w:pPr>
+        <w:tabs>
+          <w:tab w:val="left" w:pos="270"/>
+        </w:tabs>
+      </w:pPr>
       <w:r>
         <w:tab/>
       </w:r>
@@ -1887,6 +1993,11 @@
       </w:r>
     </w:p>
     <w:p>
+      <w:pPr>
+        <w:tabs>
+          <w:tab w:val="left" w:pos="270"/>
+        </w:tabs>
+      </w:pPr>
       <w:r>
         <w:tab/>
       </w:r>
@@ -1907,6 +2018,11 @@
       </w:r>
     </w:p>
     <w:p>
+      <w:pPr>
+        <w:tabs>
+          <w:tab w:val="left" w:pos="270"/>
+        </w:tabs>
+      </w:pPr>
       <w:r>
         <w:tab/>
       </w:r>
@@ -1930,6 +2046,11 @@
       </w:r>
     </w:p>
     <w:p>
+      <w:pPr>
+        <w:tabs>
+          <w:tab w:val="left" w:pos="270"/>
+        </w:tabs>
+      </w:pPr>
       <w:r>
         <w:tab/>
       </w:r>
@@ -1953,6 +2074,11 @@
       </w:r>
     </w:p>
     <w:p>
+      <w:pPr>
+        <w:tabs>
+          <w:tab w:val="left" w:pos="270"/>
+        </w:tabs>
+      </w:pPr>
       <w:r>
         <w:tab/>
       </w:r>
@@ -1985,6 +2111,11 @@
       </w:r>
     </w:p>
     <w:p>
+      <w:pPr>
+        <w:tabs>
+          <w:tab w:val="left" w:pos="270"/>
+        </w:tabs>
+      </w:pPr>
       <w:r>
         <w:t xml:space="preserve">                                                       </w:t>
       </w:r>
@@ -2015,6 +2146,11 @@
       </w:r>
     </w:p>
     <w:p>
+      <w:pPr>
+        <w:tabs>
+          <w:tab w:val="left" w:pos="270"/>
+        </w:tabs>
+      </w:pPr>
       <w:r>
         <w:tab/>
       </w:r>
@@ -2053,8 +2189,19 @@
         <w:t>participates in folding (buckling?)</w:t>
       </w:r>
     </w:p>
-    <w:p/>
-    <w:p>
+    <w:p>
+      <w:pPr>
+        <w:tabs>
+          <w:tab w:val="left" w:pos="270"/>
+        </w:tabs>
+      </w:pPr>
+    </w:p>
+    <w:p>
+      <w:pPr>
+        <w:tabs>
+          <w:tab w:val="left" w:pos="270"/>
+        </w:tabs>
+      </w:pPr>
       <w:r>
         <w:tab/>
       </w:r>
@@ -2067,6 +2214,11 @@
       </w:r>
     </w:p>
     <w:p>
+      <w:pPr>
+        <w:tabs>
+          <w:tab w:val="left" w:pos="270"/>
+        </w:tabs>
+      </w:pPr>
       <w:r>
         <w:tab/>
       </w:r>
@@ -2092,20 +2244,30 @@
       </w:r>
     </w:p>
     <w:p>
-      <w:r>
-        <w:tab/>
-      </w:r>
-      <w:r>
-        <w:tab/>
-      </w:r>
-      <w:r>
-        <w:tab/>
-      </w:r>
-      <w:r>
-        <w:tab/>
-      </w:r>
-    </w:p>
-    <w:p>
+      <w:pPr>
+        <w:tabs>
+          <w:tab w:val="left" w:pos="270"/>
+        </w:tabs>
+      </w:pPr>
+      <w:r>
+        <w:tab/>
+      </w:r>
+      <w:r>
+        <w:tab/>
+      </w:r>
+      <w:r>
+        <w:tab/>
+      </w:r>
+      <w:r>
+        <w:tab/>
+      </w:r>
+    </w:p>
+    <w:p>
+      <w:pPr>
+        <w:tabs>
+          <w:tab w:val="left" w:pos="270"/>
+        </w:tabs>
+      </w:pPr>
       <w:r>
         <w:tab/>
       </w:r>
@@ -2123,6 +2285,11 @@
       </w:r>
     </w:p>
     <w:p>
+      <w:pPr>
+        <w:tabs>
+          <w:tab w:val="left" w:pos="270"/>
+        </w:tabs>
+      </w:pPr>
       <w:r>
         <w:t xml:space="preserve"> </w:t>
       </w:r>
@@ -2151,11 +2318,21 @@
       </w:r>
     </w:p>
     <w:p>
+      <w:pPr>
+        <w:tabs>
+          <w:tab w:val="left" w:pos="270"/>
+        </w:tabs>
+      </w:pPr>
       <w:r>
         <w:t xml:space="preserve">                                        Foliated </w:t>
       </w:r>
     </w:p>
     <w:p>
+      <w:pPr>
+        <w:tabs>
+          <w:tab w:val="left" w:pos="270"/>
+        </w:tabs>
+      </w:pPr>
       <w:r>
         <w:t xml:space="preserve"> </w:t>
       </w:r>
@@ -2168,6 +2345,11 @@
       </w:r>
     </w:p>
     <w:p>
+      <w:pPr>
+        <w:tabs>
+          <w:tab w:val="left" w:pos="270"/>
+        </w:tabs>
+      </w:pPr>
       <w:r>
         <w:tab/>
       </w:r>
@@ -2183,6 +2365,11 @@
       </w:r>
     </w:p>
     <w:p>
+      <w:pPr>
+        <w:tabs>
+          <w:tab w:val="left" w:pos="270"/>
+        </w:tabs>
+      </w:pPr>
       <w:r>
         <w:tab/>
       </w:r>
@@ -2195,6 +2382,11 @@
       </w:r>
     </w:p>
     <w:p>
+      <w:pPr>
+        <w:tabs>
+          <w:tab w:val="left" w:pos="270"/>
+        </w:tabs>
+      </w:pPr>
       <w:r>
         <w:tab/>
       </w:r>
@@ -2207,6 +2399,11 @@
       </w:r>
     </w:p>
     <w:p>
+      <w:pPr>
+        <w:tabs>
+          <w:tab w:val="left" w:pos="270"/>
+        </w:tabs>
+      </w:pPr>
       <w:r>
         <w:tab/>
       </w:r>
@@ -2222,6 +2419,11 @@
       </w:r>
     </w:p>
     <w:p>
+      <w:pPr>
+        <w:tabs>
+          <w:tab w:val="left" w:pos="270"/>
+        </w:tabs>
+      </w:pPr>
       <w:r>
         <w:tab/>
       </w:r>
@@ -2234,6 +2436,11 @@
       </w:r>
     </w:p>
     <w:p>
+      <w:pPr>
+        <w:tabs>
+          <w:tab w:val="left" w:pos="270"/>
+        </w:tabs>
+      </w:pPr>
       <w:r>
         <w:tab/>
       </w:r>
@@ -2256,6 +2463,11 @@
       </w:r>
     </w:p>
     <w:p>
+      <w:pPr>
+        <w:tabs>
+          <w:tab w:val="left" w:pos="270"/>
+        </w:tabs>
+      </w:pPr>
       <w:r>
         <w:tab/>
       </w:r>
@@ -2270,6 +2482,11 @@
       </w:r>
     </w:p>
     <w:p>
+      <w:pPr>
+        <w:tabs>
+          <w:tab w:val="left" w:pos="270"/>
+        </w:tabs>
+      </w:pPr>
       <w:r>
         <w:tab/>
       </w:r>
@@ -2295,6 +2512,11 @@
       </w:r>
     </w:p>
     <w:p>
+      <w:pPr>
+        <w:tabs>
+          <w:tab w:val="left" w:pos="270"/>
+        </w:tabs>
+      </w:pPr>
       <w:r>
         <w:tab/>
       </w:r>
@@ -2339,8 +2561,6 @@
         </w:rPr>
         <w:t>e</w:t>
       </w:r>
-      <w:bookmarkStart w:id="0" w:name="_GoBack"/>
-      <w:bookmarkEnd w:id="0"/>
       <w:r>
         <w:rPr>
           <w:rStyle w:val="CommentReference"/>

</xml_diff>